<commit_message>
feat: complete lab 3
</commit_message>
<xml_diff>
--- a/Labfiles/Starter/DP-201.3/DP-201-Lab03_Ex01_Ta01.docx
+++ b/Labfiles/Starter/DP-201.3/DP-201-Lab03_Ex01_Ta01.docx
@@ -216,8 +216,6 @@
         </w:rPr>
         <w:t>for real time</w:t>
       </w:r>
-      <w:bookmarkStart w:id="0" w:name="_GoBack"/>
-      <w:bookmarkEnd w:id="0"/>
       <w:r>
         <w:rPr>
           <w:rFonts w:ascii="Segoe UI" w:hAnsi="Segoe UI" w:cs="Segoe UI"/>
@@ -245,11 +243,15 @@
             <w:pPr>
               <w:rPr>
                 <w:rFonts w:ascii="Segoe UI" w:hAnsi="Segoe UI" w:cs="Segoe UI"/>
-              </w:rPr>
-            </w:pPr>
-            <w:r>
-              <w:rPr>
-                <w:rFonts w:ascii="Segoe UI" w:hAnsi="Segoe UI" w:cs="Segoe UI"/>
+                <w:b/>
+                <w:bCs/>
+              </w:rPr>
+            </w:pPr>
+            <w:r>
+              <w:rPr>
+                <w:rFonts w:ascii="Segoe UI" w:hAnsi="Segoe UI" w:cs="Segoe UI"/>
+                <w:b/>
+                <w:bCs/>
               </w:rPr>
               <w:t>#</w:t>
             </w:r>
@@ -263,17 +265,23 @@
             <w:pPr>
               <w:rPr>
                 <w:rFonts w:ascii="Segoe UI" w:hAnsi="Segoe UI" w:cs="Segoe UI"/>
-              </w:rPr>
-            </w:pPr>
-            <w:r>
-              <w:rPr>
-                <w:rFonts w:ascii="Segoe UI" w:hAnsi="Segoe UI" w:cs="Segoe UI"/>
+                <w:b/>
+                <w:bCs/>
+              </w:rPr>
+            </w:pPr>
+            <w:r>
+              <w:rPr>
+                <w:rFonts w:ascii="Segoe UI" w:hAnsi="Segoe UI" w:cs="Segoe UI"/>
+                <w:b/>
+                <w:bCs/>
               </w:rPr>
               <w:t>R</w:t>
             </w:r>
             <w:r>
               <w:rPr>
                 <w:rFonts w:ascii="Segoe UI" w:hAnsi="Segoe UI" w:cs="Segoe UI"/>
+                <w:b/>
+                <w:bCs/>
               </w:rPr>
               <w:t>equirement</w:t>
             </w:r>
@@ -287,11 +295,15 @@
             <w:pPr>
               <w:rPr>
                 <w:rFonts w:ascii="Segoe UI" w:hAnsi="Segoe UI" w:cs="Segoe UI"/>
-              </w:rPr>
-            </w:pPr>
-            <w:r>
-              <w:rPr>
-                <w:rFonts w:ascii="Segoe UI" w:hAnsi="Segoe UI" w:cs="Segoe UI"/>
+                <w:b/>
+                <w:bCs/>
+              </w:rPr>
+            </w:pPr>
+            <w:r>
+              <w:rPr>
+                <w:rFonts w:ascii="Segoe UI" w:hAnsi="Segoe UI" w:cs="Segoe UI"/>
+                <w:b/>
+                <w:bCs/>
               </w:rPr>
               <w:t>Technology Suggestion</w:t>
             </w:r>
@@ -329,6 +341,12 @@
                 <w:rFonts w:ascii="Segoe UI" w:hAnsi="Segoe UI" w:cs="Segoe UI"/>
               </w:rPr>
             </w:pPr>
+            <w:r>
+              <w:rPr>
+                <w:rFonts w:ascii="Segoe UI" w:hAnsi="Segoe UI" w:cs="Segoe UI"/>
+              </w:rPr>
+              <w:t>Information about the status of the bicycle in real time</w:t>
+            </w:r>
           </w:p>
         </w:tc>
         <w:tc>
@@ -341,6 +359,12 @@
                 <w:rFonts w:ascii="Segoe UI" w:hAnsi="Segoe UI" w:cs="Segoe UI"/>
               </w:rPr>
             </w:pPr>
+            <w:r>
+              <w:rPr>
+                <w:rFonts w:ascii="Segoe UI" w:hAnsi="Segoe UI" w:cs="Segoe UI"/>
+              </w:rPr>
+              <w:t>Azure IoT Hub, Azure Stream Analytics</w:t>
+            </w:r>
           </w:p>
         </w:tc>
       </w:tr>
@@ -373,6 +397,12 @@
                 <w:rFonts w:ascii="Segoe UI" w:hAnsi="Segoe UI" w:cs="Segoe UI"/>
               </w:rPr>
             </w:pPr>
+            <w:r>
+              <w:rPr>
+                <w:rFonts w:ascii="Segoe UI" w:hAnsi="Segoe UI" w:cs="Segoe UI"/>
+              </w:rPr>
+              <w:t>Predictive bicycle maintenance service</w:t>
+            </w:r>
           </w:p>
         </w:tc>
         <w:tc>
@@ -385,6 +415,12 @@
                 <w:rFonts w:ascii="Segoe UI" w:hAnsi="Segoe UI" w:cs="Segoe UI"/>
               </w:rPr>
             </w:pPr>
+            <w:r>
+              <w:rPr>
+                <w:rFonts w:ascii="Segoe UI" w:hAnsi="Segoe UI" w:cs="Segoe UI"/>
+              </w:rPr>
+              <w:t>Azure Machine Learning</w:t>
+            </w:r>
           </w:p>
         </w:tc>
       </w:tr>
@@ -417,6 +453,12 @@
                 <w:rFonts w:ascii="Segoe UI" w:hAnsi="Segoe UI" w:cs="Segoe UI"/>
               </w:rPr>
             </w:pPr>
+            <w:r>
+              <w:rPr>
+                <w:rFonts w:ascii="Segoe UI" w:hAnsi="Segoe UI" w:cs="Segoe UI"/>
+              </w:rPr>
+              <w:t>Mobile application that retrieve data about the bicycle</w:t>
+            </w:r>
           </w:p>
         </w:tc>
         <w:tc>
@@ -429,6 +471,165 @@
                 <w:rFonts w:ascii="Segoe UI" w:hAnsi="Segoe UI" w:cs="Segoe UI"/>
               </w:rPr>
             </w:pPr>
+            <w:r>
+              <w:rPr>
+                <w:rFonts w:ascii="Segoe UI" w:hAnsi="Segoe UI" w:cs="Segoe UI"/>
+              </w:rPr>
+              <w:t xml:space="preserve">Azure </w:t>
+            </w:r>
+            <w:r>
+              <w:rPr>
+                <w:rFonts w:ascii="Segoe UI" w:hAnsi="Segoe UI" w:cs="Segoe UI"/>
+              </w:rPr>
+              <w:t>Mobile App</w:t>
+            </w:r>
+            <w:r>
+              <w:rPr>
+                <w:rFonts w:ascii="Segoe UI" w:hAnsi="Segoe UI" w:cs="Segoe UI"/>
+              </w:rPr>
+              <w:t>, Azure Function App</w:t>
+            </w:r>
+          </w:p>
+        </w:tc>
+      </w:tr>
+      <w:tr>
+        <w:tc>
+          <w:tcPr>
+            <w:tcW w:w="562" w:type="dxa"/>
+          </w:tcPr>
+          <w:p>
+            <w:pPr>
+              <w:rPr>
+                <w:rFonts w:ascii="Segoe UI" w:hAnsi="Segoe UI" w:cs="Segoe UI"/>
+              </w:rPr>
+            </w:pPr>
+            <w:r>
+              <w:rPr>
+                <w:rFonts w:ascii="Segoe UI" w:hAnsi="Segoe UI" w:cs="Segoe UI"/>
+              </w:rPr>
+              <w:t>4</w:t>
+            </w:r>
+          </w:p>
+        </w:tc>
+        <w:tc>
+          <w:tcPr>
+            <w:tcW w:w="9923" w:type="dxa"/>
+          </w:tcPr>
+          <w:p>
+            <w:pPr>
+              <w:rPr>
+                <w:rFonts w:ascii="Segoe UI" w:hAnsi="Segoe UI" w:cs="Segoe UI"/>
+              </w:rPr>
+            </w:pPr>
+            <w:r>
+              <w:rPr>
+                <w:rFonts w:ascii="Segoe UI" w:hAnsi="Segoe UI" w:cs="Segoe UI"/>
+              </w:rPr>
+              <w:t>Records with the history</w:t>
+            </w:r>
+            <w:r>
+              <w:rPr>
+                <w:rFonts w:ascii="Segoe UI" w:hAnsi="Segoe UI" w:cs="Segoe UI"/>
+              </w:rPr>
+              <w:t xml:space="preserve"> of</w:t>
+            </w:r>
+            <w:r>
+              <w:rPr>
+                <w:rFonts w:ascii="Segoe UI" w:hAnsi="Segoe UI" w:cs="Segoe UI"/>
+              </w:rPr>
+              <w:t xml:space="preserve"> use of</w:t>
+            </w:r>
+            <w:r>
+              <w:rPr>
+                <w:rFonts w:ascii="Segoe UI" w:hAnsi="Segoe UI" w:cs="Segoe UI"/>
+              </w:rPr>
+              <w:t xml:space="preserve"> the bicycle</w:t>
+            </w:r>
+          </w:p>
+        </w:tc>
+        <w:tc>
+          <w:tcPr>
+            <w:tcW w:w="3118" w:type="dxa"/>
+          </w:tcPr>
+          <w:p>
+            <w:pPr>
+              <w:rPr>
+                <w:rFonts w:ascii="Segoe UI" w:hAnsi="Segoe UI" w:cs="Segoe UI"/>
+                <w:lang w:val="pt-BR"/>
+              </w:rPr>
+            </w:pPr>
+            <w:r>
+              <w:rPr>
+                <w:rFonts w:ascii="Segoe UI" w:hAnsi="Segoe UI" w:cs="Segoe UI"/>
+                <w:lang w:val="pt-BR"/>
+              </w:rPr>
+              <w:t>Azure CosmosDB, Azure Synapse</w:t>
+            </w:r>
+            <w:r>
+              <w:rPr>
+                <w:rFonts w:ascii="Segoe UI" w:hAnsi="Segoe UI" w:cs="Segoe UI"/>
+                <w:lang w:val="pt-BR"/>
+              </w:rPr>
+              <w:t>, Azure Databricks</w:t>
+            </w:r>
+          </w:p>
+        </w:tc>
+      </w:tr>
+      <w:tr>
+        <w:tc>
+          <w:tcPr>
+            <w:tcW w:w="562" w:type="dxa"/>
+          </w:tcPr>
+          <w:p>
+            <w:pPr>
+              <w:rPr>
+                <w:rFonts w:ascii="Segoe UI" w:hAnsi="Segoe UI" w:cs="Segoe UI"/>
+              </w:rPr>
+            </w:pPr>
+            <w:r>
+              <w:rPr>
+                <w:rFonts w:ascii="Segoe UI" w:hAnsi="Segoe UI" w:cs="Segoe UI"/>
+              </w:rPr>
+              <w:t>5</w:t>
+            </w:r>
+          </w:p>
+        </w:tc>
+        <w:tc>
+          <w:tcPr>
+            <w:tcW w:w="9923" w:type="dxa"/>
+          </w:tcPr>
+          <w:p>
+            <w:pPr>
+              <w:rPr>
+                <w:rFonts w:ascii="Segoe UI" w:hAnsi="Segoe UI" w:cs="Segoe UI"/>
+              </w:rPr>
+            </w:pPr>
+            <w:r>
+              <w:rPr>
+                <w:rFonts w:ascii="Segoe UI" w:hAnsi="Segoe UI" w:cs="Segoe UI"/>
+              </w:rPr>
+              <w:t>Visualisations</w:t>
+            </w:r>
+          </w:p>
+        </w:tc>
+        <w:tc>
+          <w:tcPr>
+            <w:tcW w:w="3118" w:type="dxa"/>
+          </w:tcPr>
+          <w:p>
+            <w:pPr>
+              <w:rPr>
+                <w:rFonts w:ascii="Segoe UI" w:hAnsi="Segoe UI" w:cs="Segoe UI"/>
+                <w:lang w:val="pt-BR"/>
+              </w:rPr>
+            </w:pPr>
+            <w:r>
+              <w:rPr>
+                <w:rFonts w:ascii="Segoe UI" w:hAnsi="Segoe UI" w:cs="Segoe UI"/>
+                <w:lang w:val="pt-BR"/>
+              </w:rPr>
+              <w:t>Power BI Service</w:t>
+            </w:r>
           </w:p>
         </w:tc>
       </w:tr>
@@ -437,6 +638,7 @@
       <w:pPr>
         <w:rPr>
           <w:rFonts w:ascii="Segoe UI" w:hAnsi="Segoe UI" w:cs="Segoe UI"/>
+          <w:lang w:val="pt-BR"/>
         </w:rPr>
       </w:pPr>
     </w:p>
@@ -444,6 +646,7 @@
       <w:pPr>
         <w:rPr>
           <w:rFonts w:ascii="Segoe UI" w:hAnsi="Segoe UI" w:cs="Segoe UI"/>
+          <w:lang w:val="pt-BR"/>
         </w:rPr>
       </w:pPr>
     </w:p>
@@ -451,6 +654,7 @@
       <w:pPr>
         <w:rPr>
           <w:rFonts w:ascii="Segoe UI" w:hAnsi="Segoe UI" w:cs="Segoe UI"/>
+          <w:lang w:val="pt-BR"/>
         </w:rPr>
       </w:pPr>
     </w:p>

</xml_diff>